<commit_message>
Removed command line args in favour of settings file
</commit_message>
<xml_diff>
--- a/Docs/CDInterface User Guide.docx
+++ b/Docs/CDInterface User Guide.docx
@@ -73,19 +73,7 @@
         <w:rPr>
           <w:lang w:val="en-GB"/>
         </w:rPr>
-        <w:t xml:space="preserve">How to </w:t>
-      </w:r>
-      <w:r>
-        <w:rPr>
-          <w:lang w:val="en-GB"/>
-        </w:rPr>
-        <w:t>use</w:t>
-      </w:r>
-      <w:r>
-        <w:rPr>
-          <w:lang w:val="en-GB"/>
-        </w:rPr>
-        <w:t xml:space="preserve"> the </w:t>
+        <w:t xml:space="preserve">How to use the </w:t>
       </w:r>
       <w:proofErr w:type="spellStart"/>
       <w:r>
@@ -120,43 +108,7 @@
         <w:rPr>
           <w:lang w:val="en-GB"/>
         </w:rPr>
-        <w:t xml:space="preserve"> </w:t>
-      </w:r>
-      <w:r>
-        <w:rPr>
-          <w:lang w:val="en-GB"/>
-        </w:rPr>
-        <w:t>Support</w:t>
-      </w:r>
-      <w:r>
-        <w:rPr>
-          <w:lang w:val="en-GB"/>
-        </w:rPr>
-        <w:t xml:space="preserve"> Guide’ for more details on how to </w:t>
-      </w:r>
-      <w:r>
-        <w:rPr>
-          <w:lang w:val="en-GB"/>
-        </w:rPr>
-        <w:t>install</w:t>
-      </w:r>
-      <w:r>
-        <w:rPr>
-          <w:lang w:val="en-GB"/>
-        </w:rPr>
-        <w:t xml:space="preserve"> the</w:t>
-      </w:r>
-      <w:r>
-        <w:rPr>
-          <w:lang w:val="en-GB"/>
-        </w:rPr>
-        <w:t xml:space="preserve"> </w:t>
-      </w:r>
-      <w:r>
-        <w:rPr>
-          <w:lang w:val="en-GB"/>
-        </w:rPr>
-        <w:t>application.</w:t>
+        <w:t xml:space="preserve"> Support Guide’ for more details on how to install the application.</w:t>
       </w:r>
     </w:p>
     <w:p>
@@ -752,9 +704,9 @@
           <w:lang w:val="en-GB"/>
         </w:rPr>
         <w:drawing>
-          <wp:inline distT="0" distB="0" distL="0" distR="0" wp14:anchorId="0967F94E" wp14:editId="74D3D284">
-            <wp:extent cx="5943600" cy="3070860"/>
-            <wp:effectExtent l="0" t="0" r="0" b="0"/>
+          <wp:inline distT="0" distB="0" distL="0" distR="0" wp14:anchorId="57E0C315" wp14:editId="1E50B34D">
+            <wp:extent cx="5943600" cy="2836545"/>
+            <wp:effectExtent l="0" t="0" r="0" b="1905"/>
             <wp:docPr id="1" name="Picture 1" descr="Text&#10;&#10;Description automatically generated"/>
             <wp:cNvGraphicFramePr>
               <a:graphicFrameLocks xmlns:a="http://schemas.openxmlformats.org/drawingml/2006/main" noChangeAspect="1"/>
@@ -775,7 +727,7 @@
                   <pic:spPr>
                     <a:xfrm>
                       <a:off x="0" y="0"/>
-                      <a:ext cx="5943600" cy="3070860"/>
+                      <a:ext cx="5943600" cy="2836545"/>
                     </a:xfrm>
                     <a:prstGeom prst="rect">
                       <a:avLst/>
@@ -1061,6 +1013,7 @@
       </w:pPr>
       <w:r>
         <w:rPr>
+          <w:noProof/>
           <w:lang w:val="en-GB"/>
         </w:rPr>
         <w:drawing>
@@ -1111,13 +1064,7 @@
         <w:rPr>
           <w:lang w:val="en-GB"/>
         </w:rPr>
-        <w:t xml:space="preserve">To </w:t>
-      </w:r>
-      <w:r>
-        <w:rPr>
-          <w:lang w:val="en-GB"/>
-        </w:rPr>
-        <w:t>check which drive will be used</w:t>
+        <w:t>To check which drive will be used</w:t>
       </w:r>
     </w:p>
     <w:p>
@@ -1211,6 +1158,7 @@
       </w:pPr>
       <w:r>
         <w:rPr>
+          <w:noProof/>
           <w:lang w:val="en-GB"/>
         </w:rPr>
         <w:drawing>
@@ -1268,14 +1216,7 @@
         <w:rPr>
           <w:lang w:val="en-GB"/>
         </w:rPr>
-        <w:lastRenderedPageBreak/>
-        <w:t xml:space="preserve">To </w:t>
-      </w:r>
-      <w:r>
-        <w:rPr>
-          <w:lang w:val="en-GB"/>
-        </w:rPr>
-        <w:t>eject the tray</w:t>
+        <w:t>To eject the tray</w:t>
       </w:r>
     </w:p>
     <w:p>
@@ -1308,6 +1249,7 @@
         <w:rPr>
           <w:lang w:val="en-GB"/>
         </w:rPr>
+        <w:lastRenderedPageBreak/>
         <w:t>CDInterface</w:t>
       </w:r>
       <w:proofErr w:type="spellEnd"/>
@@ -1404,13 +1346,7 @@
         <w:rPr>
           <w:lang w:val="en-GB"/>
         </w:rPr>
-        <w:t xml:space="preserve">To </w:t>
-      </w:r>
-      <w:r>
-        <w:rPr>
-          <w:lang w:val="en-GB"/>
-        </w:rPr>
-        <w:t>get the drive letter</w:t>
+        <w:t>To get the drive letter</w:t>
       </w:r>
     </w:p>
     <w:p>
@@ -1691,13 +1627,7 @@
         <w:rPr>
           <w:lang w:val="en-GB"/>
         </w:rPr>
-        <w:t xml:space="preserve">To get the </w:t>
-      </w:r>
-      <w:r>
-        <w:rPr>
-          <w:lang w:val="en-GB"/>
-        </w:rPr>
-        <w:t>application version number</w:t>
+        <w:t>To get the application version number</w:t>
       </w:r>
     </w:p>
     <w:p>
@@ -1819,6 +1749,47 @@
           <w:lang w:val="en-GB"/>
         </w:rPr>
       </w:pPr>
+    </w:p>
+    <w:p>
+      <w:pPr>
+        <w:pStyle w:val="Heading3"/>
+        <w:rPr>
+          <w:lang w:val="en-GB"/>
+        </w:rPr>
+      </w:pPr>
+      <w:r>
+        <w:rPr>
+          <w:lang w:val="en-GB"/>
+        </w:rPr>
+        <w:t>Configuration</w:t>
+      </w:r>
+    </w:p>
+    <w:p>
+      <w:pPr>
+        <w:rPr>
+          <w:lang w:val="en-GB"/>
+        </w:rPr>
+      </w:pPr>
+      <w:proofErr w:type="spellStart"/>
+      <w:r>
+        <w:rPr>
+          <w:lang w:val="en-GB"/>
+        </w:rPr>
+        <w:t>CDInterface</w:t>
+      </w:r>
+      <w:proofErr w:type="spellEnd"/>
+      <w:r>
+        <w:rPr>
+          <w:lang w:val="en-GB"/>
+        </w:rPr>
+        <w:t xml:space="preserve"> is configured during installation to operate in either Production or non-production modes. In Production mode </w:t>
+      </w:r>
+      <w:r>
+        <w:rPr>
+          <w:lang w:val="en-GB"/>
+        </w:rPr>
+        <w:t xml:space="preserve">only CDR media is accepted. </w:t>
+      </w:r>
     </w:p>
     <w:sectPr>
       <w:pgSz w:w="12240" w:h="15840"/>

</xml_diff>